<commit_message>
Update Pflichtenheft.Kleinprojekt.Vorlage (1) (1).docx
</commit_message>
<xml_diff>
--- a/Pflichtenheft.Kleinprojekt.Vorlage (1) (1).docx
+++ b/Pflichtenheft.Kleinprojekt.Vorlage (1) (1).docx
@@ -1,6 +1,6 @@
 
 <file path=word/document.xml><?xml version="1.0" encoding="utf-8"?>
-<w:document xmlns:wpc="http://schemas.microsoft.com/office/word/2010/wordprocessingCanvas" xmlns:cx="http://schemas.microsoft.com/office/drawing/2014/chartex" xmlns:cx1="http://schemas.microsoft.com/office/drawing/2015/9/8/chartex" xmlns:cx2="http://schemas.microsoft.com/office/drawing/2015/10/21/chartex" xmlns:cx3="http://schemas.microsoft.com/office/drawing/2016/5/9/chartex" xmlns:cx4="http://schemas.microsoft.com/office/drawing/2016/5/10/chartex" xmlns:cx5="http://schemas.microsoft.com/office/drawing/2016/5/11/chartex" xmlns:cx6="http://schemas.microsoft.com/office/drawing/2016/5/12/chartex" xmlns:cx7="http://schemas.microsoft.com/office/drawing/2016/5/13/chartex" xmlns:cx8="http://schemas.microsoft.com/office/drawing/2016/5/14/chartex" xmlns:mc="http://schemas.openxmlformats.org/markup-compatibility/2006" xmlns:aink="http://schemas.microsoft.com/office/drawing/2016/ink" xmlns:am3d="http://schemas.microsoft.com/office/drawing/2017/model3d" xmlns:o="urn:schemas-microsoft-com:office:office" xmlns:r="http://schemas.openxmlformats.org/officeDocument/2006/relationships" xmlns:m="http://schemas.openxmlformats.org/officeDocument/2006/math" xmlns:v="urn:schemas-microsoft-com:vml" xmlns:wp14="http://schemas.microsoft.com/office/word/2010/wordprocessingDrawing" xmlns:wp="http://schemas.openxmlformats.org/drawingml/2006/wordprocessingDrawing" xmlns:w10="urn:schemas-microsoft-com:office:word" xmlns:w="http://schemas.openxmlformats.org/wordprocessingml/2006/main" xmlns:w14="http://schemas.microsoft.com/office/word/2010/wordml" xmlns:w15="http://schemas.microsoft.com/office/word/2012/wordml" xmlns:w16cid="http://schemas.microsoft.com/office/word/2016/wordml/cid" xmlns:w16se="http://schemas.microsoft.com/office/word/2015/wordml/symex" xmlns:wpg="http://schemas.microsoft.com/office/word/2010/wordprocessingGroup" xmlns:wpi="http://schemas.microsoft.com/office/word/2010/wordprocessingInk" xmlns:wne="http://schemas.microsoft.com/office/word/2006/wordml" xmlns:wps="http://schemas.microsoft.com/office/word/2010/wordprocessingShape" mc:Ignorable="w14 w15 w16se w16cid wp14">
+<w:document xmlns:wpc="http://schemas.microsoft.com/office/word/2010/wordprocessingCanvas" xmlns:cx="http://schemas.microsoft.com/office/drawing/2014/chartex" xmlns:cx1="http://schemas.microsoft.com/office/drawing/2015/9/8/chartex" xmlns:cx2="http://schemas.microsoft.com/office/drawing/2015/10/21/chartex" xmlns:cx3="http://schemas.microsoft.com/office/drawing/2016/5/9/chartex" xmlns:cx4="http://schemas.microsoft.com/office/drawing/2016/5/10/chartex" xmlns:cx5="http://schemas.microsoft.com/office/drawing/2016/5/11/chartex" xmlns:cx6="http://schemas.microsoft.com/office/drawing/2016/5/12/chartex" xmlns:cx7="http://schemas.microsoft.com/office/drawing/2016/5/13/chartex" xmlns:cx8="http://schemas.microsoft.com/office/drawing/2016/5/14/chartex" xmlns:mc="http://schemas.openxmlformats.org/markup-compatibility/2006" xmlns:aink="http://schemas.microsoft.com/office/drawing/2016/ink" xmlns:am3d="http://schemas.microsoft.com/office/drawing/2017/model3d" xmlns:o="urn:schemas-microsoft-com:office:office" xmlns:r="http://schemas.openxmlformats.org/officeDocument/2006/relationships" xmlns:m="http://schemas.openxmlformats.org/officeDocument/2006/math" xmlns:v="urn:schemas-microsoft-com:vml" xmlns:wp14="http://schemas.microsoft.com/office/word/2010/wordprocessingDrawing" xmlns:wp="http://schemas.openxmlformats.org/drawingml/2006/wordprocessingDrawing" xmlns:w10="urn:schemas-microsoft-com:office:word" xmlns:w="http://schemas.openxmlformats.org/wordprocessingml/2006/main" xmlns:w14="http://schemas.microsoft.com/office/word/2010/wordml" xmlns:w15="http://schemas.microsoft.com/office/word/2012/wordml" xmlns:w16cex="http://schemas.microsoft.com/office/word/2018/wordml/cex" xmlns:w16cid="http://schemas.microsoft.com/office/word/2016/wordml/cid" xmlns:w16="http://schemas.microsoft.com/office/word/2018/wordml" xmlns:w16se="http://schemas.microsoft.com/office/word/2015/wordml/symex" xmlns:wpg="http://schemas.microsoft.com/office/word/2010/wordprocessingGroup" xmlns:wpi="http://schemas.microsoft.com/office/word/2010/wordprocessingInk" xmlns:wne="http://schemas.microsoft.com/office/word/2006/wordml" xmlns:wps="http://schemas.microsoft.com/office/word/2010/wordprocessingShape" mc:Ignorable="w14 w15 w16se w16cid w16 w16cex wp14">
   <w:body>
     <w:p>
       <w:pPr>
@@ -159,8 +159,17 @@
           <w:sz w:val="28"/>
           <w:u w:val="single"/>
         </w:rPr>
-        <w:t>Fabio Boran</w:t>
-      </w:r>
+        <w:t xml:space="preserve">Fabio </w:t>
+      </w:r>
+      <w:proofErr w:type="spellStart"/>
+      <w:r>
+        <w:rPr>
+          <w:sz w:val="28"/>
+          <w:u w:val="single"/>
+        </w:rPr>
+        <w:t>Boran</w:t>
+      </w:r>
+      <w:proofErr w:type="spellEnd"/>
       <w:r>
         <w:t xml:space="preserve"> &gt;</w:t>
       </w:r>
@@ -176,13 +185,31 @@
       <w:r>
         <w:t>&lt;</w:t>
       </w:r>
+      <w:proofErr w:type="spellStart"/>
       <w:r>
         <w:rPr>
           <w:sz w:val="28"/>
           <w:u w:val="single"/>
         </w:rPr>
-        <w:t>Dejan Sunaric</w:t>
-      </w:r>
+        <w:t>Dejan</w:t>
+      </w:r>
+      <w:proofErr w:type="spellEnd"/>
+      <w:r>
+        <w:rPr>
+          <w:sz w:val="28"/>
+          <w:u w:val="single"/>
+        </w:rPr>
+        <w:t xml:space="preserve"> </w:t>
+      </w:r>
+      <w:proofErr w:type="spellStart"/>
+      <w:r>
+        <w:rPr>
+          <w:sz w:val="28"/>
+          <w:u w:val="single"/>
+        </w:rPr>
+        <w:t>Sunaric</w:t>
+      </w:r>
+      <w:proofErr w:type="spellEnd"/>
       <w:r>
         <w:t xml:space="preserve"> &gt;</w:t>
       </w:r>
@@ -220,13 +247,31 @@
       <w:r>
         <w:t>&lt;</w:t>
       </w:r>
+      <w:proofErr w:type="spellStart"/>
       <w:r>
         <w:rPr>
           <w:sz w:val="28"/>
           <w:u w:val="single"/>
         </w:rPr>
-        <w:t>Eldi Neziri</w:t>
-      </w:r>
+        <w:t>Eldi</w:t>
+      </w:r>
+      <w:proofErr w:type="spellEnd"/>
+      <w:r>
+        <w:rPr>
+          <w:sz w:val="28"/>
+          <w:u w:val="single"/>
+        </w:rPr>
+        <w:t xml:space="preserve"> </w:t>
+      </w:r>
+      <w:proofErr w:type="spellStart"/>
+      <w:r>
+        <w:rPr>
+          <w:sz w:val="28"/>
+          <w:u w:val="single"/>
+        </w:rPr>
+        <w:t>Neziri</w:t>
+      </w:r>
+      <w:proofErr w:type="spellEnd"/>
       <w:r>
         <w:t xml:space="preserve"> &gt;</w:t>
       </w:r>
@@ -674,7 +719,55 @@
                 <w:b/>
                 <w:bCs/>
               </w:rPr>
-              <w:t>Fabio Boran, Dejan Sunaric, Filip Josipovic</w:t>
+              <w:t xml:space="preserve">Fabio </w:t>
+            </w:r>
+            <w:proofErr w:type="spellStart"/>
+            <w:r>
+              <w:rPr>
+                <w:b/>
+                <w:bCs/>
+              </w:rPr>
+              <w:t>Boran</w:t>
+            </w:r>
+            <w:proofErr w:type="spellEnd"/>
+            <w:r>
+              <w:rPr>
+                <w:b/>
+                <w:bCs/>
+              </w:rPr>
+              <w:t xml:space="preserve">, </w:t>
+            </w:r>
+            <w:proofErr w:type="spellStart"/>
+            <w:r>
+              <w:rPr>
+                <w:b/>
+                <w:bCs/>
+              </w:rPr>
+              <w:t>Dejan</w:t>
+            </w:r>
+            <w:proofErr w:type="spellEnd"/>
+            <w:r>
+              <w:rPr>
+                <w:b/>
+                <w:bCs/>
+              </w:rPr>
+              <w:t xml:space="preserve"> </w:t>
+            </w:r>
+            <w:proofErr w:type="spellStart"/>
+            <w:r>
+              <w:rPr>
+                <w:b/>
+                <w:bCs/>
+              </w:rPr>
+              <w:t>Sunaric</w:t>
+            </w:r>
+            <w:proofErr w:type="spellEnd"/>
+            <w:r>
+              <w:rPr>
+                <w:b/>
+                <w:bCs/>
+              </w:rPr>
+              <w:t>, Filip Josipovic</w:t>
             </w:r>
           </w:p>
         </w:tc>
@@ -816,7 +909,55 @@
                 <w:b/>
                 <w:bCs/>
               </w:rPr>
-              <w:t xml:space="preserve">Felix Jopkiewicz, Fabio Boran, Dejan Sunaric, Filip Josipovic </w:t>
+              <w:t xml:space="preserve">Felix Jopkiewicz, Fabio </w:t>
+            </w:r>
+            <w:proofErr w:type="spellStart"/>
+            <w:r>
+              <w:rPr>
+                <w:b/>
+                <w:bCs/>
+              </w:rPr>
+              <w:t>Boran</w:t>
+            </w:r>
+            <w:proofErr w:type="spellEnd"/>
+            <w:r>
+              <w:rPr>
+                <w:b/>
+                <w:bCs/>
+              </w:rPr>
+              <w:t xml:space="preserve">, </w:t>
+            </w:r>
+            <w:proofErr w:type="spellStart"/>
+            <w:r>
+              <w:rPr>
+                <w:b/>
+                <w:bCs/>
+              </w:rPr>
+              <w:t>Dejan</w:t>
+            </w:r>
+            <w:proofErr w:type="spellEnd"/>
+            <w:r>
+              <w:rPr>
+                <w:b/>
+                <w:bCs/>
+              </w:rPr>
+              <w:t xml:space="preserve"> </w:t>
+            </w:r>
+            <w:proofErr w:type="spellStart"/>
+            <w:r>
+              <w:rPr>
+                <w:b/>
+                <w:bCs/>
+              </w:rPr>
+              <w:t>Sunaric</w:t>
+            </w:r>
+            <w:proofErr w:type="spellEnd"/>
+            <w:r>
+              <w:rPr>
+                <w:b/>
+                <w:bCs/>
+              </w:rPr>
+              <w:t xml:space="preserve">, Filip Josipovic </w:t>
             </w:r>
           </w:p>
         </w:tc>
@@ -913,8 +1054,13 @@
         <w:spacing w:before="60" w:after="60"/>
       </w:pPr>
       <w:r>
-        <w:t>&lt;Repository tool or Backup tool&gt; Github</w:t>
-      </w:r>
+        <w:t xml:space="preserve">&lt;Repository tool or Backup tool&gt; </w:t>
+      </w:r>
+      <w:proofErr w:type="spellStart"/>
+      <w:r>
+        <w:t>Github</w:t>
+      </w:r>
+      <w:proofErr w:type="spellEnd"/>
     </w:p>
     <w:p>
       <w:pPr>
@@ -924,8 +1070,13 @@
         <w:spacing w:before="60" w:after="60"/>
       </w:pPr>
       <w:r>
-        <w:t>&lt;Time scheduling tool&gt; GanttProject</w:t>
-      </w:r>
+        <w:t xml:space="preserve">&lt;Time scheduling tool&gt; </w:t>
+      </w:r>
+      <w:proofErr w:type="spellStart"/>
+      <w:r>
+        <w:t>GanttProject</w:t>
+      </w:r>
+      <w:proofErr w:type="spellEnd"/>
     </w:p>
     <w:p>
       <w:pPr>
@@ -990,13 +1141,20 @@
           <w:docPartUnique/>
         </w:docPartObj>
       </w:sdtPr>
+      <w:sdtEndPr/>
       <w:sdtContent>
         <w:p>
           <w:pPr>
             <w:pStyle w:val="Inhaltsverzeichnisberschrift"/>
+            <w:rPr>
+              <w:color w:val="auto"/>
+            </w:rPr>
           </w:pPr>
           <w:r>
-            <w:t>Inhalt</w:t>
+            <w:rPr>
+              <w:color w:val="auto"/>
+            </w:rPr>
+            <w:t>Content</w:t>
           </w:r>
         </w:p>
         <w:p>
@@ -3942,7 +4100,14 @@
         <w:rPr>
           <w:i/>
         </w:rPr>
-        <w:t xml:space="preserve"> htl</w:t>
+        <w:t xml:space="preserve"> </w:t>
+      </w:r>
+      <w:proofErr w:type="spellStart"/>
+      <w:r>
+        <w:rPr>
+          <w:i/>
+        </w:rPr>
+        <w:t>htl</w:t>
       </w:r>
       <w:r>
         <w:rPr>
@@ -3951,8 +4116,17 @@
         </w:rPr>
         <w:t>-donaustadt</w:t>
       </w:r>
-      <w:r>
-        <w:t xml:space="preserve"> complained that students are in the building without him knowing. Under this circumstance he nor rescue teams, such as the police or the fire brigade, have an overview over the remaining people in the building, while this in information may be crucial especially during e.g. a fire. Our team does not just want to provide a save surrounding for the students who stay at the regular schooltime but also for the more committed ones, which stay in school after their regular classes.</w:t>
+      <w:proofErr w:type="spellEnd"/>
+      <w:r>
+        <w:t xml:space="preserve"> complained that students are in the building without him knowing. Under this circumstance he nor </w:t>
+      </w:r>
+      <w:proofErr w:type="gramStart"/>
+      <w:r>
+        <w:t>rescue</w:t>
+      </w:r>
+      <w:proofErr w:type="gramEnd"/>
+      <w:r>
+        <w:t xml:space="preserve"> teams, such as the police or the fire brigade, have an overview over the remaining people in the building, while this in information may be crucial especially during e.g. a fire. Our team does not just want to provide a save surrounding for the students who stay at the regular schooltime but also for the more committed ones, which stay in school after their regular classes.</w:t>
       </w:r>
     </w:p>
     <w:p>
@@ -4024,7 +4198,23 @@
     </w:p>
     <w:p>
       <w:r>
-        <w:t>Visual Studio, Notepad++, Microsoft 365, GanttProject and Github.</w:t>
+        <w:t xml:space="preserve">Visual Studio, Notepad++, Microsoft 365, </w:t>
+      </w:r>
+      <w:proofErr w:type="spellStart"/>
+      <w:r>
+        <w:t>GanttProject</w:t>
+      </w:r>
+      <w:proofErr w:type="spellEnd"/>
+      <w:r>
+        <w:t xml:space="preserve"> and </w:t>
+      </w:r>
+      <w:proofErr w:type="spellStart"/>
+      <w:r>
+        <w:t>Github</w:t>
+      </w:r>
+      <w:proofErr w:type="spellEnd"/>
+      <w:r>
+        <w:t>.</w:t>
       </w:r>
     </w:p>
     <w:p>
@@ -4036,6 +4226,7 @@
       <w:r>
         <w:t xml:space="preserve">The school server of </w:t>
       </w:r>
+      <w:proofErr w:type="spellStart"/>
       <w:r>
         <w:rPr>
           <w:i/>
@@ -4043,6 +4234,7 @@
         </w:rPr>
         <w:t>htl-donaustadt</w:t>
       </w:r>
+      <w:proofErr w:type="spellEnd"/>
       <w:r>
         <w:t>, where our finished Website is going to be hosted. The Website is going to appear as a new option on the school’s official website.</w:t>
       </w:r>
@@ -4149,8 +4341,13 @@
         <w:textAlignment w:val="auto"/>
       </w:pPr>
       <w:r>
-        <w:t>Coordination tools: Ganttproject</w:t>
-      </w:r>
+        <w:t xml:space="preserve">Coordination tools: </w:t>
+      </w:r>
+      <w:proofErr w:type="spellStart"/>
+      <w:r>
+        <w:t>Ganttproject</w:t>
+      </w:r>
+      <w:proofErr w:type="spellEnd"/>
     </w:p>
     <w:p>
       <w:pPr>
@@ -4255,12 +4452,14 @@
       <w:r>
         <w:t xml:space="preserve">Server of </w:t>
       </w:r>
+      <w:proofErr w:type="spellStart"/>
       <w:r>
         <w:rPr>
           <w:i/>
         </w:rPr>
         <w:t>htl-donaustadt</w:t>
       </w:r>
+      <w:proofErr w:type="spellEnd"/>
     </w:p>
     <w:p>
       <w:pPr>
@@ -4468,14 +4667,30 @@
       <w:r>
         <w:t xml:space="preserve">Head of </w:t>
       </w:r>
+      <w:proofErr w:type="spellStart"/>
       <w:r>
         <w:rPr>
           <w:i/>
         </w:rPr>
-        <w:t xml:space="preserve">htl-donaustadt </w:t>
-      </w:r>
-      <w:r>
-        <w:t xml:space="preserve">- mister Bonatz </w:t>
+        <w:t>htl-donaustadt</w:t>
+      </w:r>
+      <w:proofErr w:type="spellEnd"/>
+      <w:r>
+        <w:rPr>
+          <w:i/>
+        </w:rPr>
+        <w:t xml:space="preserve"> </w:t>
+      </w:r>
+      <w:r>
+        <w:t xml:space="preserve">- mister </w:t>
+      </w:r>
+      <w:proofErr w:type="spellStart"/>
+      <w:r>
+        <w:t>Bonatz</w:t>
+      </w:r>
+      <w:proofErr w:type="spellEnd"/>
+      <w:r>
+        <w:t xml:space="preserve"> </w:t>
       </w:r>
     </w:p>
     <w:p>
@@ -4515,8 +4730,13 @@
         <w:textAlignment w:val="auto"/>
       </w:pPr>
       <w:r>
-        <w:t>Mister Dassler</w:t>
-      </w:r>
+        <w:t xml:space="preserve">Mister </w:t>
+      </w:r>
+      <w:proofErr w:type="spellStart"/>
+      <w:r>
+        <w:t>Dassler</w:t>
+      </w:r>
+      <w:proofErr w:type="spellEnd"/>
     </w:p>
     <w:p>
       <w:pPr>
@@ -4681,7 +4901,15 @@
         <w:textAlignment w:val="auto"/>
       </w:pPr>
       <w:r>
-        <w:t>He or she also has the opportunity to stay longer after the extra time if he or she wants to expand her extra stay at school.</w:t>
+        <w:t xml:space="preserve">He or she also </w:t>
+      </w:r>
+      <w:proofErr w:type="gramStart"/>
+      <w:r>
+        <w:t>has the opportunity to</w:t>
+      </w:r>
+      <w:proofErr w:type="gramEnd"/>
+      <w:r>
+        <w:t xml:space="preserve"> stay longer after the extra time if he or she wants to expand her extra stay at school.</w:t>
       </w:r>
     </w:p>
     <w:p>
@@ -4743,12 +4971,14 @@
       <w:r>
         <w:t xml:space="preserve">The person of authority does not have to sign in but rather receive an online link from </w:t>
       </w:r>
+      <w:proofErr w:type="spellStart"/>
       <w:r>
         <w:rPr>
           <w:i/>
         </w:rPr>
         <w:t>htl-donaustadt</w:t>
       </w:r>
+      <w:proofErr w:type="spellEnd"/>
       <w:r>
         <w:t>, which grants them access to an overview over the students who stay longer after school.</w:t>
       </w:r>
@@ -4838,12 +5068,14 @@
       <w:r>
         <w:t xml:space="preserve">First you go to the login tab which you will be able to find on the website of </w:t>
       </w:r>
+      <w:proofErr w:type="spellStart"/>
       <w:r>
         <w:rPr>
           <w:i/>
         </w:rPr>
         <w:t>htl-donaustadt</w:t>
       </w:r>
+      <w:proofErr w:type="spellEnd"/>
       <w:r>
         <w:t xml:space="preserve"> and you log in. Next you will be led to your account, where you can determine if you want to stay longer after school, by writing down how long you will stay after school (start-time till end-time). </w:t>
       </w:r>
@@ -5876,7 +6108,21 @@
               <w:rPr>
                 <w:i/>
               </w:rPr>
-              <w:t>First you go to the login tab which you will be able to find on the website of htl-donaustadt and you log in. Next you will be led to your account, where you can determine if you want to stay longer after school, by writing down how long you will stay after school (start-time till end-time</w:t>
+              <w:t xml:space="preserve">First you go to the login tab which you will be able to find on the website of </w:t>
+            </w:r>
+            <w:proofErr w:type="spellStart"/>
+            <w:r>
+              <w:rPr>
+                <w:i/>
+              </w:rPr>
+              <w:t>htl-donaustadt</w:t>
+            </w:r>
+            <w:proofErr w:type="spellEnd"/>
+            <w:r>
+              <w:rPr>
+                <w:i/>
+              </w:rPr>
+              <w:t xml:space="preserve"> and you log in. Next you will be led to your account, where you can determine if you want to stay longer after school, by writing down how long you will stay after school (start-time till end-time</w:t>
             </w:r>
             <w:r>
               <w:rPr>
@@ -6333,7 +6579,15 @@
         </w:rPr>
       </w:pPr>
       <w:r>
-        <w:t>If the student decides to leave school earlier than anticipated, then he has the opportunity to visit the Overtime website again and delete or edit his database entry. Now the PHP script gets launched and deletes or edits the database entry.</w:t>
+        <w:t xml:space="preserve">If the student decides to leave school earlier than anticipated, then he </w:t>
+      </w:r>
+      <w:proofErr w:type="gramStart"/>
+      <w:r>
+        <w:t>has the opportunity to</w:t>
+      </w:r>
+      <w:proofErr w:type="gramEnd"/>
+      <w:r>
+        <w:t xml:space="preserve"> visit the Overtime website again and delete or edit his database entry. Now the PHP script gets launched and deletes or edits the database entry.</w:t>
       </w:r>
     </w:p>
     <w:p>
@@ -6461,6 +6715,7 @@
       <w:r>
         <w:t xml:space="preserve">The database will contain one table: Student (Please see picture below). The database will be hosted on </w:t>
       </w:r>
+      <w:proofErr w:type="spellStart"/>
       <w:r>
         <w:rPr>
           <w:i/>
@@ -6468,6 +6723,7 @@
         </w:rPr>
         <w:t>htl-donaustadt´s</w:t>
       </w:r>
+      <w:proofErr w:type="spellEnd"/>
       <w:r>
         <w:t xml:space="preserve"> school server.</w:t>
       </w:r>
@@ -6571,6 +6827,7 @@
           <w:rFonts w:eastAsia="Arial" w:cs="Arial"/>
         </w:rPr>
       </w:pPr>
+      <w:proofErr w:type="spellStart"/>
       <w:r>
         <w:rPr>
           <w:rFonts w:eastAsia="Arial" w:cs="Arial"/>
@@ -6578,6 +6835,7 @@
         </w:rPr>
         <w:t>htl-donaustadt´s</w:t>
       </w:r>
+      <w:proofErr w:type="spellEnd"/>
       <w:r>
         <w:rPr>
           <w:rFonts w:eastAsia="Arial" w:cs="Arial"/>
@@ -6600,6 +6858,7 @@
         </w:rPr>
         <w:t xml:space="preserve"> </w:t>
       </w:r>
+      <w:proofErr w:type="spellStart"/>
       <w:r>
         <w:rPr>
           <w:rFonts w:eastAsia="Arial" w:cs="Arial"/>
@@ -6607,11 +6866,26 @@
         </w:rPr>
         <w:t>htl-donaustadt´s</w:t>
       </w:r>
+      <w:proofErr w:type="spellEnd"/>
       <w:r>
         <w:rPr>
           <w:rFonts w:eastAsia="Arial" w:cs="Arial"/>
         </w:rPr>
-        <w:t xml:space="preserve"> website will be an interface for our project, because there will be an extra tab on the website, where students will be able to enter the website.</w:t>
+        <w:t xml:space="preserve"> website will be an interface for our </w:t>
+      </w:r>
+      <w:proofErr w:type="gramStart"/>
+      <w:r>
+        <w:rPr>
+          <w:rFonts w:eastAsia="Arial" w:cs="Arial"/>
+        </w:rPr>
+        <w:t>project, because</w:t>
+      </w:r>
+      <w:proofErr w:type="gramEnd"/>
+      <w:r>
+        <w:rPr>
+          <w:rFonts w:eastAsia="Arial" w:cs="Arial"/>
+        </w:rPr>
+        <w:t xml:space="preserve"> there will be an extra tab on the website, where students will be able to enter the website.</w:t>
       </w:r>
     </w:p>
     <w:p>
@@ -6651,11 +6925,19 @@
       <w:r>
         <w:t xml:space="preserve">As already mentioned, the data and everything important will be hosted on </w:t>
       </w:r>
+      <w:proofErr w:type="spellStart"/>
       <w:r>
         <w:rPr>
           <w:i/>
         </w:rPr>
-        <w:t xml:space="preserve">htl-donaustadt´s </w:t>
+        <w:t>htl-donaustadt´s</w:t>
+      </w:r>
+      <w:proofErr w:type="spellEnd"/>
+      <w:r>
+        <w:rPr>
+          <w:i/>
+        </w:rPr>
+        <w:t xml:space="preserve"> </w:t>
       </w:r>
       <w:r>
         <w:t>school server, which is already protected from viruses and hackers.</w:t>
@@ -6705,8 +6987,21 @@
     </w:p>
     <w:p>
       <w:r>
-        <w:t>Photoshop 5, Visual Studio 2017/2019, Notepad++, Lucid Chart, Laptop/PC, Microsoft Paint, Github, Microsoft 365, HTML, CSS, GanttProject</w:t>
-      </w:r>
+        <w:t xml:space="preserve">Photoshop 5, Visual Studio 2017/2019, Notepad++, Lucid Chart, Laptop/PC, Microsoft Paint, </w:t>
+      </w:r>
+      <w:proofErr w:type="spellStart"/>
+      <w:r>
+        <w:t>Github</w:t>
+      </w:r>
+      <w:proofErr w:type="spellEnd"/>
+      <w:r>
+        <w:t xml:space="preserve">, Microsoft 365, HTML, CSS, </w:t>
+      </w:r>
+      <w:proofErr w:type="spellStart"/>
+      <w:r>
+        <w:t>GanttProject</w:t>
+      </w:r>
+      <w:proofErr w:type="spellEnd"/>
     </w:p>
     <w:p/>
     <w:p>
@@ -6761,15 +7056,7 @@
         <w:rPr>
           <w:rFonts w:eastAsia="Arial"/>
         </w:rPr>
-        <w:t>cond</w:t>
-      </w:r>
-      <w:bookmarkStart w:id="25" w:name="_GoBack"/>
-      <w:bookmarkEnd w:id="25"/>
-      <w:r>
-        <w:rPr>
-          <w:rFonts w:eastAsia="Arial"/>
-        </w:rPr>
-        <w:t>itions</w:t>
+        <w:t>conditions</w:t>
       </w:r>
       <w:bookmarkEnd w:id="24"/>
       <w:r>
@@ -6794,14 +7081,14 @@
           <w:rFonts w:eastAsia="Arial"/>
         </w:rPr>
       </w:pPr>
-      <w:bookmarkStart w:id="26" w:name="_Toc38731971"/>
+      <w:bookmarkStart w:id="25" w:name="_Toc38731971"/>
       <w:r>
         <w:rPr>
           <w:rFonts w:eastAsia="Arial"/>
         </w:rPr>
         <w:t>Warranty</w:t>
       </w:r>
-      <w:bookmarkEnd w:id="26"/>
+      <w:bookmarkEnd w:id="25"/>
       <w:r>
         <w:rPr>
           <w:rFonts w:eastAsia="Arial"/>
@@ -6833,11 +7120,11 @@
           <w:rFonts w:eastAsia="Arial" w:cs="Arial"/>
         </w:rPr>
       </w:pPr>
-      <w:bookmarkStart w:id="27" w:name="_Toc38731972"/>
+      <w:bookmarkStart w:id="26" w:name="_Toc38731972"/>
       <w:r>
         <w:t>Obligations of the employer</w:t>
       </w:r>
-      <w:bookmarkEnd w:id="27"/>
+      <w:bookmarkEnd w:id="26"/>
     </w:p>
     <w:p>
       <w:r>
@@ -6862,11 +7149,11 @@
         <w:spacing w:before="240" w:after="60"/>
         <w:textAlignment w:val="auto"/>
       </w:pPr>
-      <w:bookmarkStart w:id="28" w:name="_Toc38731973"/>
+      <w:bookmarkStart w:id="27" w:name="_Toc38731973"/>
       <w:r>
         <w:t>Literature</w:t>
       </w:r>
-      <w:bookmarkEnd w:id="28"/>
+      <w:bookmarkEnd w:id="27"/>
     </w:p>
     <w:p/>
     <w:p>
@@ -6888,11 +7175,11 @@
           <w:color w:val="000000" w:themeColor="text1"/>
         </w:rPr>
       </w:pPr>
-      <w:bookmarkStart w:id="29" w:name="_Toc38731974"/>
+      <w:bookmarkStart w:id="28" w:name="_Toc38731974"/>
       <w:r>
         <w:t>Terms and abbreviations</w:t>
       </w:r>
-      <w:bookmarkEnd w:id="29"/>
+      <w:bookmarkEnd w:id="28"/>
     </w:p>
     <w:p/>
     <w:p/>
@@ -6995,11 +7282,11 @@
           <w:rFonts w:eastAsia="Arial" w:cs="Arial"/>
         </w:rPr>
       </w:pPr>
-      <w:bookmarkStart w:id="30" w:name="_Toc38731975"/>
+      <w:bookmarkStart w:id="29" w:name="_Toc38731975"/>
       <w:r>
         <w:t>Attachment</w:t>
       </w:r>
-      <w:bookmarkEnd w:id="30"/>
+      <w:bookmarkEnd w:id="29"/>
       <w:r>
         <w:t xml:space="preserve"> </w:t>
       </w:r>
@@ -7037,7 +7324,7 @@
 </file>
 
 <file path=word/endnotes.xml><?xml version="1.0" encoding="utf-8"?>
-<w:endnotes xmlns:wpc="http://schemas.microsoft.com/office/word/2010/wordprocessingCanvas" xmlns:cx="http://schemas.microsoft.com/office/drawing/2014/chartex" xmlns:cx1="http://schemas.microsoft.com/office/drawing/2015/9/8/chartex" xmlns:cx2="http://schemas.microsoft.com/office/drawing/2015/10/21/chartex" xmlns:cx3="http://schemas.microsoft.com/office/drawing/2016/5/9/chartex" xmlns:cx4="http://schemas.microsoft.com/office/drawing/2016/5/10/chartex" xmlns:cx5="http://schemas.microsoft.com/office/drawing/2016/5/11/chartex" xmlns:cx6="http://schemas.microsoft.com/office/drawing/2016/5/12/chartex" xmlns:cx7="http://schemas.microsoft.com/office/drawing/2016/5/13/chartex" xmlns:cx8="http://schemas.microsoft.com/office/drawing/2016/5/14/chartex" xmlns:mc="http://schemas.openxmlformats.org/markup-compatibility/2006" xmlns:aink="http://schemas.microsoft.com/office/drawing/2016/ink" xmlns:am3d="http://schemas.microsoft.com/office/drawing/2017/model3d" xmlns:o="urn:schemas-microsoft-com:office:office" xmlns:r="http://schemas.openxmlformats.org/officeDocument/2006/relationships" xmlns:m="http://schemas.openxmlformats.org/officeDocument/2006/math" xmlns:v="urn:schemas-microsoft-com:vml" xmlns:wp14="http://schemas.microsoft.com/office/word/2010/wordprocessingDrawing" xmlns:wp="http://schemas.openxmlformats.org/drawingml/2006/wordprocessingDrawing" xmlns:w10="urn:schemas-microsoft-com:office:word" xmlns:w="http://schemas.openxmlformats.org/wordprocessingml/2006/main" xmlns:w14="http://schemas.microsoft.com/office/word/2010/wordml" xmlns:w15="http://schemas.microsoft.com/office/word/2012/wordml" xmlns:w16cid="http://schemas.microsoft.com/office/word/2016/wordml/cid" xmlns:w16se="http://schemas.microsoft.com/office/word/2015/wordml/symex" xmlns:wpg="http://schemas.microsoft.com/office/word/2010/wordprocessingGroup" xmlns:wpi="http://schemas.microsoft.com/office/word/2010/wordprocessingInk" xmlns:wne="http://schemas.microsoft.com/office/word/2006/wordml" xmlns:wps="http://schemas.microsoft.com/office/word/2010/wordprocessingShape" mc:Ignorable="w14 w15 w16se w16cid wp14">
+<w:endnotes xmlns:wpc="http://schemas.microsoft.com/office/word/2010/wordprocessingCanvas" xmlns:cx="http://schemas.microsoft.com/office/drawing/2014/chartex" xmlns:cx1="http://schemas.microsoft.com/office/drawing/2015/9/8/chartex" xmlns:cx2="http://schemas.microsoft.com/office/drawing/2015/10/21/chartex" xmlns:cx3="http://schemas.microsoft.com/office/drawing/2016/5/9/chartex" xmlns:cx4="http://schemas.microsoft.com/office/drawing/2016/5/10/chartex" xmlns:cx5="http://schemas.microsoft.com/office/drawing/2016/5/11/chartex" xmlns:cx6="http://schemas.microsoft.com/office/drawing/2016/5/12/chartex" xmlns:cx7="http://schemas.microsoft.com/office/drawing/2016/5/13/chartex" xmlns:cx8="http://schemas.microsoft.com/office/drawing/2016/5/14/chartex" xmlns:mc="http://schemas.openxmlformats.org/markup-compatibility/2006" xmlns:aink="http://schemas.microsoft.com/office/drawing/2016/ink" xmlns:am3d="http://schemas.microsoft.com/office/drawing/2017/model3d" xmlns:o="urn:schemas-microsoft-com:office:office" xmlns:r="http://schemas.openxmlformats.org/officeDocument/2006/relationships" xmlns:m="http://schemas.openxmlformats.org/officeDocument/2006/math" xmlns:v="urn:schemas-microsoft-com:vml" xmlns:wp14="http://schemas.microsoft.com/office/word/2010/wordprocessingDrawing" xmlns:wp="http://schemas.openxmlformats.org/drawingml/2006/wordprocessingDrawing" xmlns:w10="urn:schemas-microsoft-com:office:word" xmlns:w="http://schemas.openxmlformats.org/wordprocessingml/2006/main" xmlns:w14="http://schemas.microsoft.com/office/word/2010/wordml" xmlns:w15="http://schemas.microsoft.com/office/word/2012/wordml" xmlns:w16cex="http://schemas.microsoft.com/office/word/2018/wordml/cex" xmlns:w16cid="http://schemas.microsoft.com/office/word/2016/wordml/cid" xmlns:w16="http://schemas.microsoft.com/office/word/2018/wordml" xmlns:w16se="http://schemas.microsoft.com/office/word/2015/wordml/symex" xmlns:wpg="http://schemas.microsoft.com/office/word/2010/wordprocessingGroup" xmlns:wpi="http://schemas.microsoft.com/office/word/2010/wordprocessingInk" xmlns:wne="http://schemas.microsoft.com/office/word/2006/wordml" xmlns:wps="http://schemas.microsoft.com/office/word/2010/wordprocessingShape" mc:Ignorable="w14 w15 w16se w16cid w16 w16cex wp14">
   <w:endnote w:type="separator" w:id="-1">
     <w:p>
       <w:r>
@@ -7059,7 +7346,7 @@
 </file>
 
 <file path=word/footer1.xml><?xml version="1.0" encoding="utf-8"?>
-<w:ftr xmlns:wpc="http://schemas.microsoft.com/office/word/2010/wordprocessingCanvas" xmlns:cx="http://schemas.microsoft.com/office/drawing/2014/chartex" xmlns:cx1="http://schemas.microsoft.com/office/drawing/2015/9/8/chartex" xmlns:cx2="http://schemas.microsoft.com/office/drawing/2015/10/21/chartex" xmlns:cx3="http://schemas.microsoft.com/office/drawing/2016/5/9/chartex" xmlns:cx4="http://schemas.microsoft.com/office/drawing/2016/5/10/chartex" xmlns:cx5="http://schemas.microsoft.com/office/drawing/2016/5/11/chartex" xmlns:cx6="http://schemas.microsoft.com/office/drawing/2016/5/12/chartex" xmlns:cx7="http://schemas.microsoft.com/office/drawing/2016/5/13/chartex" xmlns:cx8="http://schemas.microsoft.com/office/drawing/2016/5/14/chartex" xmlns:mc="http://schemas.openxmlformats.org/markup-compatibility/2006" xmlns:aink="http://schemas.microsoft.com/office/drawing/2016/ink" xmlns:am3d="http://schemas.microsoft.com/office/drawing/2017/model3d" xmlns:o="urn:schemas-microsoft-com:office:office" xmlns:r="http://schemas.openxmlformats.org/officeDocument/2006/relationships" xmlns:m="http://schemas.openxmlformats.org/officeDocument/2006/math" xmlns:v="urn:schemas-microsoft-com:vml" xmlns:wp14="http://schemas.microsoft.com/office/word/2010/wordprocessingDrawing" xmlns:wp="http://schemas.openxmlformats.org/drawingml/2006/wordprocessingDrawing" xmlns:w10="urn:schemas-microsoft-com:office:word" xmlns:w="http://schemas.openxmlformats.org/wordprocessingml/2006/main" xmlns:w14="http://schemas.microsoft.com/office/word/2010/wordml" xmlns:w15="http://schemas.microsoft.com/office/word/2012/wordml" xmlns:w16cid="http://schemas.microsoft.com/office/word/2016/wordml/cid" xmlns:w16se="http://schemas.microsoft.com/office/word/2015/wordml/symex" xmlns:wpg="http://schemas.microsoft.com/office/word/2010/wordprocessingGroup" xmlns:wpi="http://schemas.microsoft.com/office/word/2010/wordprocessingInk" xmlns:wne="http://schemas.microsoft.com/office/word/2006/wordml" xmlns:wps="http://schemas.microsoft.com/office/word/2010/wordprocessingShape" mc:Ignorable="w14 w15 w16se w16cid wp14">
+<w:ftr xmlns:wpc="http://schemas.microsoft.com/office/word/2010/wordprocessingCanvas" xmlns:cx="http://schemas.microsoft.com/office/drawing/2014/chartex" xmlns:cx1="http://schemas.microsoft.com/office/drawing/2015/9/8/chartex" xmlns:cx2="http://schemas.microsoft.com/office/drawing/2015/10/21/chartex" xmlns:cx3="http://schemas.microsoft.com/office/drawing/2016/5/9/chartex" xmlns:cx4="http://schemas.microsoft.com/office/drawing/2016/5/10/chartex" xmlns:cx5="http://schemas.microsoft.com/office/drawing/2016/5/11/chartex" xmlns:cx6="http://schemas.microsoft.com/office/drawing/2016/5/12/chartex" xmlns:cx7="http://schemas.microsoft.com/office/drawing/2016/5/13/chartex" xmlns:cx8="http://schemas.microsoft.com/office/drawing/2016/5/14/chartex" xmlns:mc="http://schemas.openxmlformats.org/markup-compatibility/2006" xmlns:aink="http://schemas.microsoft.com/office/drawing/2016/ink" xmlns:am3d="http://schemas.microsoft.com/office/drawing/2017/model3d" xmlns:o="urn:schemas-microsoft-com:office:office" xmlns:r="http://schemas.openxmlformats.org/officeDocument/2006/relationships" xmlns:m="http://schemas.openxmlformats.org/officeDocument/2006/math" xmlns:v="urn:schemas-microsoft-com:vml" xmlns:wp14="http://schemas.microsoft.com/office/word/2010/wordprocessingDrawing" xmlns:wp="http://schemas.openxmlformats.org/drawingml/2006/wordprocessingDrawing" xmlns:w10="urn:schemas-microsoft-com:office:word" xmlns:w="http://schemas.openxmlformats.org/wordprocessingml/2006/main" xmlns:w14="http://schemas.microsoft.com/office/word/2010/wordml" xmlns:w15="http://schemas.microsoft.com/office/word/2012/wordml" xmlns:w16cex="http://schemas.microsoft.com/office/word/2018/wordml/cex" xmlns:w16cid="http://schemas.microsoft.com/office/word/2016/wordml/cid" xmlns:w16="http://schemas.microsoft.com/office/word/2018/wordml" xmlns:w16se="http://schemas.microsoft.com/office/word/2015/wordml/symex" xmlns:wpg="http://schemas.microsoft.com/office/word/2010/wordprocessingGroup" xmlns:wpi="http://schemas.microsoft.com/office/word/2010/wordprocessingInk" xmlns:wne="http://schemas.microsoft.com/office/word/2006/wordml" xmlns:wps="http://schemas.microsoft.com/office/word/2010/wordprocessingShape" mc:Ignorable="w14 w15 w16se w16cid w16 w16cex wp14">
   <w:p>
     <w:pPr>
       <w:pStyle w:val="Fuzeile"/>
@@ -7094,33 +7381,20 @@
     <w:r>
       <w:t xml:space="preserve"> / </w:t>
     </w:r>
-    <w:r>
-      <w:fldChar w:fldCharType="begin"/>
-    </w:r>
-    <w:r>
-      <w:instrText xml:space="preserve"> NUMPAGES  \* MERGEFORMAT </w:instrText>
-    </w:r>
-    <w:r>
-      <w:fldChar w:fldCharType="separate"/>
-    </w:r>
-    <w:r>
-      <w:rPr>
-        <w:noProof/>
-      </w:rPr>
-      <w:t>6</w:t>
-    </w:r>
-    <w:r>
-      <w:rPr>
-        <w:noProof/>
-      </w:rPr>
-      <w:fldChar w:fldCharType="end"/>
-    </w:r>
+    <w:fldSimple w:instr=" NUMPAGES  \* MERGEFORMAT ">
+      <w:r>
+        <w:rPr>
+          <w:noProof/>
+        </w:rPr>
+        <w:t>6</w:t>
+      </w:r>
+    </w:fldSimple>
   </w:p>
 </w:ftr>
 </file>
 
 <file path=word/footnotes.xml><?xml version="1.0" encoding="utf-8"?>
-<w:footnotes xmlns:wpc="http://schemas.microsoft.com/office/word/2010/wordprocessingCanvas" xmlns:cx="http://schemas.microsoft.com/office/drawing/2014/chartex" xmlns:cx1="http://schemas.microsoft.com/office/drawing/2015/9/8/chartex" xmlns:cx2="http://schemas.microsoft.com/office/drawing/2015/10/21/chartex" xmlns:cx3="http://schemas.microsoft.com/office/drawing/2016/5/9/chartex" xmlns:cx4="http://schemas.microsoft.com/office/drawing/2016/5/10/chartex" xmlns:cx5="http://schemas.microsoft.com/office/drawing/2016/5/11/chartex" xmlns:cx6="http://schemas.microsoft.com/office/drawing/2016/5/12/chartex" xmlns:cx7="http://schemas.microsoft.com/office/drawing/2016/5/13/chartex" xmlns:cx8="http://schemas.microsoft.com/office/drawing/2016/5/14/chartex" xmlns:mc="http://schemas.openxmlformats.org/markup-compatibility/2006" xmlns:aink="http://schemas.microsoft.com/office/drawing/2016/ink" xmlns:am3d="http://schemas.microsoft.com/office/drawing/2017/model3d" xmlns:o="urn:schemas-microsoft-com:office:office" xmlns:r="http://schemas.openxmlformats.org/officeDocument/2006/relationships" xmlns:m="http://schemas.openxmlformats.org/officeDocument/2006/math" xmlns:v="urn:schemas-microsoft-com:vml" xmlns:wp14="http://schemas.microsoft.com/office/word/2010/wordprocessingDrawing" xmlns:wp="http://schemas.openxmlformats.org/drawingml/2006/wordprocessingDrawing" xmlns:w10="urn:schemas-microsoft-com:office:word" xmlns:w="http://schemas.openxmlformats.org/wordprocessingml/2006/main" xmlns:w14="http://schemas.microsoft.com/office/word/2010/wordml" xmlns:w15="http://schemas.microsoft.com/office/word/2012/wordml" xmlns:w16cid="http://schemas.microsoft.com/office/word/2016/wordml/cid" xmlns:w16se="http://schemas.microsoft.com/office/word/2015/wordml/symex" xmlns:wpg="http://schemas.microsoft.com/office/word/2010/wordprocessingGroup" xmlns:wpi="http://schemas.microsoft.com/office/word/2010/wordprocessingInk" xmlns:wne="http://schemas.microsoft.com/office/word/2006/wordml" xmlns:wps="http://schemas.microsoft.com/office/word/2010/wordprocessingShape" mc:Ignorable="w14 w15 w16se w16cid wp14">
+<w:footnotes xmlns:wpc="http://schemas.microsoft.com/office/word/2010/wordprocessingCanvas" xmlns:cx="http://schemas.microsoft.com/office/drawing/2014/chartex" xmlns:cx1="http://schemas.microsoft.com/office/drawing/2015/9/8/chartex" xmlns:cx2="http://schemas.microsoft.com/office/drawing/2015/10/21/chartex" xmlns:cx3="http://schemas.microsoft.com/office/drawing/2016/5/9/chartex" xmlns:cx4="http://schemas.microsoft.com/office/drawing/2016/5/10/chartex" xmlns:cx5="http://schemas.microsoft.com/office/drawing/2016/5/11/chartex" xmlns:cx6="http://schemas.microsoft.com/office/drawing/2016/5/12/chartex" xmlns:cx7="http://schemas.microsoft.com/office/drawing/2016/5/13/chartex" xmlns:cx8="http://schemas.microsoft.com/office/drawing/2016/5/14/chartex" xmlns:mc="http://schemas.openxmlformats.org/markup-compatibility/2006" xmlns:aink="http://schemas.microsoft.com/office/drawing/2016/ink" xmlns:am3d="http://schemas.microsoft.com/office/drawing/2017/model3d" xmlns:o="urn:schemas-microsoft-com:office:office" xmlns:r="http://schemas.openxmlformats.org/officeDocument/2006/relationships" xmlns:m="http://schemas.openxmlformats.org/officeDocument/2006/math" xmlns:v="urn:schemas-microsoft-com:vml" xmlns:wp14="http://schemas.microsoft.com/office/word/2010/wordprocessingDrawing" xmlns:wp="http://schemas.openxmlformats.org/drawingml/2006/wordprocessingDrawing" xmlns:w10="urn:schemas-microsoft-com:office:word" xmlns:w="http://schemas.openxmlformats.org/wordprocessingml/2006/main" xmlns:w14="http://schemas.microsoft.com/office/word/2010/wordml" xmlns:w15="http://schemas.microsoft.com/office/word/2012/wordml" xmlns:w16cex="http://schemas.microsoft.com/office/word/2018/wordml/cex" xmlns:w16cid="http://schemas.microsoft.com/office/word/2016/wordml/cid" xmlns:w16="http://schemas.microsoft.com/office/word/2018/wordml" xmlns:w16se="http://schemas.microsoft.com/office/word/2015/wordml/symex" xmlns:wpg="http://schemas.microsoft.com/office/word/2010/wordprocessingGroup" xmlns:wpi="http://schemas.microsoft.com/office/word/2010/wordprocessingInk" xmlns:wne="http://schemas.microsoft.com/office/word/2006/wordml" xmlns:wps="http://schemas.microsoft.com/office/word/2010/wordprocessingShape" mc:Ignorable="w14 w15 w16se w16cid w16 w16cex wp14">
   <w:footnote w:type="separator" w:id="-1">
     <w:p>
       <w:r>
@@ -7142,7 +7416,7 @@
 </file>
 
 <file path=word/header1.xml><?xml version="1.0" encoding="utf-8"?>
-<w:hdr xmlns:wpc="http://schemas.microsoft.com/office/word/2010/wordprocessingCanvas" xmlns:cx="http://schemas.microsoft.com/office/drawing/2014/chartex" xmlns:cx1="http://schemas.microsoft.com/office/drawing/2015/9/8/chartex" xmlns:cx2="http://schemas.microsoft.com/office/drawing/2015/10/21/chartex" xmlns:cx3="http://schemas.microsoft.com/office/drawing/2016/5/9/chartex" xmlns:cx4="http://schemas.microsoft.com/office/drawing/2016/5/10/chartex" xmlns:cx5="http://schemas.microsoft.com/office/drawing/2016/5/11/chartex" xmlns:cx6="http://schemas.microsoft.com/office/drawing/2016/5/12/chartex" xmlns:cx7="http://schemas.microsoft.com/office/drawing/2016/5/13/chartex" xmlns:cx8="http://schemas.microsoft.com/office/drawing/2016/5/14/chartex" xmlns:mc="http://schemas.openxmlformats.org/markup-compatibility/2006" xmlns:aink="http://schemas.microsoft.com/office/drawing/2016/ink" xmlns:am3d="http://schemas.microsoft.com/office/drawing/2017/model3d" xmlns:o="urn:schemas-microsoft-com:office:office" xmlns:r="http://schemas.openxmlformats.org/officeDocument/2006/relationships" xmlns:m="http://schemas.openxmlformats.org/officeDocument/2006/math" xmlns:v="urn:schemas-microsoft-com:vml" xmlns:wp14="http://schemas.microsoft.com/office/word/2010/wordprocessingDrawing" xmlns:wp="http://schemas.openxmlformats.org/drawingml/2006/wordprocessingDrawing" xmlns:w10="urn:schemas-microsoft-com:office:word" xmlns:w="http://schemas.openxmlformats.org/wordprocessingml/2006/main" xmlns:w14="http://schemas.microsoft.com/office/word/2010/wordml" xmlns:w15="http://schemas.microsoft.com/office/word/2012/wordml" xmlns:w16cid="http://schemas.microsoft.com/office/word/2016/wordml/cid" xmlns:w16se="http://schemas.microsoft.com/office/word/2015/wordml/symex" xmlns:wpg="http://schemas.microsoft.com/office/word/2010/wordprocessingGroup" xmlns:wpi="http://schemas.microsoft.com/office/word/2010/wordprocessingInk" xmlns:wne="http://schemas.microsoft.com/office/word/2006/wordml" xmlns:wps="http://schemas.microsoft.com/office/word/2010/wordprocessingShape" mc:Ignorable="w14 w15 w16se w16cid wp14">
+<w:hdr xmlns:wpc="http://schemas.microsoft.com/office/word/2010/wordprocessingCanvas" xmlns:cx="http://schemas.microsoft.com/office/drawing/2014/chartex" xmlns:cx1="http://schemas.microsoft.com/office/drawing/2015/9/8/chartex" xmlns:cx2="http://schemas.microsoft.com/office/drawing/2015/10/21/chartex" xmlns:cx3="http://schemas.microsoft.com/office/drawing/2016/5/9/chartex" xmlns:cx4="http://schemas.microsoft.com/office/drawing/2016/5/10/chartex" xmlns:cx5="http://schemas.microsoft.com/office/drawing/2016/5/11/chartex" xmlns:cx6="http://schemas.microsoft.com/office/drawing/2016/5/12/chartex" xmlns:cx7="http://schemas.microsoft.com/office/drawing/2016/5/13/chartex" xmlns:cx8="http://schemas.microsoft.com/office/drawing/2016/5/14/chartex" xmlns:mc="http://schemas.openxmlformats.org/markup-compatibility/2006" xmlns:aink="http://schemas.microsoft.com/office/drawing/2016/ink" xmlns:am3d="http://schemas.microsoft.com/office/drawing/2017/model3d" xmlns:o="urn:schemas-microsoft-com:office:office" xmlns:r="http://schemas.openxmlformats.org/officeDocument/2006/relationships" xmlns:m="http://schemas.openxmlformats.org/officeDocument/2006/math" xmlns:v="urn:schemas-microsoft-com:vml" xmlns:wp14="http://schemas.microsoft.com/office/word/2010/wordprocessingDrawing" xmlns:wp="http://schemas.openxmlformats.org/drawingml/2006/wordprocessingDrawing" xmlns:w10="urn:schemas-microsoft-com:office:word" xmlns:w="http://schemas.openxmlformats.org/wordprocessingml/2006/main" xmlns:w14="http://schemas.microsoft.com/office/word/2010/wordml" xmlns:w15="http://schemas.microsoft.com/office/word/2012/wordml" xmlns:w16cex="http://schemas.microsoft.com/office/word/2018/wordml/cex" xmlns:w16cid="http://schemas.microsoft.com/office/word/2016/wordml/cid" xmlns:w16="http://schemas.microsoft.com/office/word/2018/wordml" xmlns:w16se="http://schemas.microsoft.com/office/word/2015/wordml/symex" xmlns:wpg="http://schemas.microsoft.com/office/word/2010/wordprocessingGroup" xmlns:wpi="http://schemas.microsoft.com/office/word/2010/wordprocessingInk" xmlns:wne="http://schemas.microsoft.com/office/word/2006/wordml" xmlns:wps="http://schemas.microsoft.com/office/word/2010/wordprocessingShape" mc:Ignorable="w14 w15 w16se w16cid w16 w16cex wp14">
   <w:p>
     <w:pPr>
       <w:pStyle w:val="Kopfzeile"/>
@@ -7249,7 +7523,7 @@
 </file>
 
 <file path=word/header2.xml><?xml version="1.0" encoding="utf-8"?>
-<w:hdr xmlns:wpc="http://schemas.microsoft.com/office/word/2010/wordprocessingCanvas" xmlns:cx="http://schemas.microsoft.com/office/drawing/2014/chartex" xmlns:cx1="http://schemas.microsoft.com/office/drawing/2015/9/8/chartex" xmlns:cx2="http://schemas.microsoft.com/office/drawing/2015/10/21/chartex" xmlns:cx3="http://schemas.microsoft.com/office/drawing/2016/5/9/chartex" xmlns:cx4="http://schemas.microsoft.com/office/drawing/2016/5/10/chartex" xmlns:cx5="http://schemas.microsoft.com/office/drawing/2016/5/11/chartex" xmlns:cx6="http://schemas.microsoft.com/office/drawing/2016/5/12/chartex" xmlns:cx7="http://schemas.microsoft.com/office/drawing/2016/5/13/chartex" xmlns:cx8="http://schemas.microsoft.com/office/drawing/2016/5/14/chartex" xmlns:mc="http://schemas.openxmlformats.org/markup-compatibility/2006" xmlns:aink="http://schemas.microsoft.com/office/drawing/2016/ink" xmlns:am3d="http://schemas.microsoft.com/office/drawing/2017/model3d" xmlns:o="urn:schemas-microsoft-com:office:office" xmlns:r="http://schemas.openxmlformats.org/officeDocument/2006/relationships" xmlns:m="http://schemas.openxmlformats.org/officeDocument/2006/math" xmlns:v="urn:schemas-microsoft-com:vml" xmlns:wp14="http://schemas.microsoft.com/office/word/2010/wordprocessingDrawing" xmlns:wp="http://schemas.openxmlformats.org/drawingml/2006/wordprocessingDrawing" xmlns:w10="urn:schemas-microsoft-com:office:word" xmlns:w="http://schemas.openxmlformats.org/wordprocessingml/2006/main" xmlns:w14="http://schemas.microsoft.com/office/word/2010/wordml" xmlns:w15="http://schemas.microsoft.com/office/word/2012/wordml" xmlns:w16cid="http://schemas.microsoft.com/office/word/2016/wordml/cid" xmlns:w16se="http://schemas.microsoft.com/office/word/2015/wordml/symex" xmlns:wpg="http://schemas.microsoft.com/office/word/2010/wordprocessingGroup" xmlns:wpi="http://schemas.microsoft.com/office/word/2010/wordprocessingInk" xmlns:wne="http://schemas.microsoft.com/office/word/2006/wordml" xmlns:wps="http://schemas.microsoft.com/office/word/2010/wordprocessingShape" mc:Ignorable="w14 w15 w16se w16cid wp14">
+<w:hdr xmlns:wpc="http://schemas.microsoft.com/office/word/2010/wordprocessingCanvas" xmlns:cx="http://schemas.microsoft.com/office/drawing/2014/chartex" xmlns:cx1="http://schemas.microsoft.com/office/drawing/2015/9/8/chartex" xmlns:cx2="http://schemas.microsoft.com/office/drawing/2015/10/21/chartex" xmlns:cx3="http://schemas.microsoft.com/office/drawing/2016/5/9/chartex" xmlns:cx4="http://schemas.microsoft.com/office/drawing/2016/5/10/chartex" xmlns:cx5="http://schemas.microsoft.com/office/drawing/2016/5/11/chartex" xmlns:cx6="http://schemas.microsoft.com/office/drawing/2016/5/12/chartex" xmlns:cx7="http://schemas.microsoft.com/office/drawing/2016/5/13/chartex" xmlns:cx8="http://schemas.microsoft.com/office/drawing/2016/5/14/chartex" xmlns:mc="http://schemas.openxmlformats.org/markup-compatibility/2006" xmlns:aink="http://schemas.microsoft.com/office/drawing/2016/ink" xmlns:am3d="http://schemas.microsoft.com/office/drawing/2017/model3d" xmlns:o="urn:schemas-microsoft-com:office:office" xmlns:r="http://schemas.openxmlformats.org/officeDocument/2006/relationships" xmlns:m="http://schemas.openxmlformats.org/officeDocument/2006/math" xmlns:v="urn:schemas-microsoft-com:vml" xmlns:wp14="http://schemas.microsoft.com/office/word/2010/wordprocessingDrawing" xmlns:wp="http://schemas.openxmlformats.org/drawingml/2006/wordprocessingDrawing" xmlns:w10="urn:schemas-microsoft-com:office:word" xmlns:w="http://schemas.openxmlformats.org/wordprocessingml/2006/main" xmlns:w14="http://schemas.microsoft.com/office/word/2010/wordml" xmlns:w15="http://schemas.microsoft.com/office/word/2012/wordml" xmlns:w16cex="http://schemas.microsoft.com/office/word/2018/wordml/cex" xmlns:w16cid="http://schemas.microsoft.com/office/word/2016/wordml/cid" xmlns:w16="http://schemas.microsoft.com/office/word/2018/wordml" xmlns:w16se="http://schemas.microsoft.com/office/word/2015/wordml/symex" xmlns:wpg="http://schemas.microsoft.com/office/word/2010/wordprocessingGroup" xmlns:wpi="http://schemas.microsoft.com/office/word/2010/wordprocessingInk" xmlns:wne="http://schemas.microsoft.com/office/word/2006/wordml" xmlns:wps="http://schemas.microsoft.com/office/word/2010/wordprocessingShape" mc:Ignorable="w14 w15 w16se w16cid w16 w16cex wp14">
   <w:p>
     <w:pPr>
       <w:pStyle w:val="Kopfzeile"/>
@@ -7302,27 +7576,14 @@
       </w:rPr>
       <w:br/>
     </w:r>
-    <w:r>
-      <w:fldChar w:fldCharType="begin"/>
-    </w:r>
-    <w:r>
-      <w:instrText>STYLEREF "Überschrift 1" \* MERGEFORMAT</w:instrText>
-    </w:r>
-    <w:r>
-      <w:fldChar w:fldCharType="separate"/>
-    </w:r>
-    <w:r>
-      <w:rPr>
-        <w:noProof/>
-      </w:rPr>
-      <w:t>Attachment</w:t>
-    </w:r>
-    <w:r>
-      <w:rPr>
-        <w:noProof/>
-      </w:rPr>
-      <w:fldChar w:fldCharType="end"/>
-    </w:r>
+    <w:fldSimple w:instr="STYLEREF &quot;Überschrift 1&quot; \* MERGEFORMAT">
+      <w:r>
+        <w:rPr>
+          <w:noProof/>
+        </w:rPr>
+        <w:t>Detailed description of the performance features of the system</w:t>
+      </w:r>
+    </w:fldSimple>
     <w:r>
       <w:rPr>
         <w:noProof/>
@@ -7334,7 +7595,7 @@
 </file>
 
 <file path=word/numbering.xml><?xml version="1.0" encoding="utf-8"?>
-<w:numbering xmlns:wpc="http://schemas.microsoft.com/office/word/2010/wordprocessingCanvas" xmlns:cx="http://schemas.microsoft.com/office/drawing/2014/chartex" xmlns:cx1="http://schemas.microsoft.com/office/drawing/2015/9/8/chartex" xmlns:cx2="http://schemas.microsoft.com/office/drawing/2015/10/21/chartex" xmlns:cx3="http://schemas.microsoft.com/office/drawing/2016/5/9/chartex" xmlns:cx4="http://schemas.microsoft.com/office/drawing/2016/5/10/chartex" xmlns:cx5="http://schemas.microsoft.com/office/drawing/2016/5/11/chartex" xmlns:cx6="http://schemas.microsoft.com/office/drawing/2016/5/12/chartex" xmlns:cx7="http://schemas.microsoft.com/office/drawing/2016/5/13/chartex" xmlns:cx8="http://schemas.microsoft.com/office/drawing/2016/5/14/chartex" xmlns:mc="http://schemas.openxmlformats.org/markup-compatibility/2006" xmlns:aink="http://schemas.microsoft.com/office/drawing/2016/ink" xmlns:am3d="http://schemas.microsoft.com/office/drawing/2017/model3d" xmlns:o="urn:schemas-microsoft-com:office:office" xmlns:r="http://schemas.openxmlformats.org/officeDocument/2006/relationships" xmlns:m="http://schemas.openxmlformats.org/officeDocument/2006/math" xmlns:v="urn:schemas-microsoft-com:vml" xmlns:wp14="http://schemas.microsoft.com/office/word/2010/wordprocessingDrawing" xmlns:wp="http://schemas.openxmlformats.org/drawingml/2006/wordprocessingDrawing" xmlns:w10="urn:schemas-microsoft-com:office:word" xmlns:w="http://schemas.openxmlformats.org/wordprocessingml/2006/main" xmlns:w14="http://schemas.microsoft.com/office/word/2010/wordml" xmlns:w15="http://schemas.microsoft.com/office/word/2012/wordml" xmlns:w16cid="http://schemas.microsoft.com/office/word/2016/wordml/cid" xmlns:w16se="http://schemas.microsoft.com/office/word/2015/wordml/symex" xmlns:wpg="http://schemas.microsoft.com/office/word/2010/wordprocessingGroup" xmlns:wpi="http://schemas.microsoft.com/office/word/2010/wordprocessingInk" xmlns:wne="http://schemas.microsoft.com/office/word/2006/wordml" xmlns:wps="http://schemas.microsoft.com/office/word/2010/wordprocessingShape" mc:Ignorable="w14 w15 w16se w16cid wp14">
+<w:numbering xmlns:wpc="http://schemas.microsoft.com/office/word/2010/wordprocessingCanvas" xmlns:cx="http://schemas.microsoft.com/office/drawing/2014/chartex" xmlns:cx1="http://schemas.microsoft.com/office/drawing/2015/9/8/chartex" xmlns:cx2="http://schemas.microsoft.com/office/drawing/2015/10/21/chartex" xmlns:cx3="http://schemas.microsoft.com/office/drawing/2016/5/9/chartex" xmlns:cx4="http://schemas.microsoft.com/office/drawing/2016/5/10/chartex" xmlns:cx5="http://schemas.microsoft.com/office/drawing/2016/5/11/chartex" xmlns:cx6="http://schemas.microsoft.com/office/drawing/2016/5/12/chartex" xmlns:cx7="http://schemas.microsoft.com/office/drawing/2016/5/13/chartex" xmlns:cx8="http://schemas.microsoft.com/office/drawing/2016/5/14/chartex" xmlns:mc="http://schemas.openxmlformats.org/markup-compatibility/2006" xmlns:aink="http://schemas.microsoft.com/office/drawing/2016/ink" xmlns:am3d="http://schemas.microsoft.com/office/drawing/2017/model3d" xmlns:o="urn:schemas-microsoft-com:office:office" xmlns:r="http://schemas.openxmlformats.org/officeDocument/2006/relationships" xmlns:m="http://schemas.openxmlformats.org/officeDocument/2006/math" xmlns:v="urn:schemas-microsoft-com:vml" xmlns:wp14="http://schemas.microsoft.com/office/word/2010/wordprocessingDrawing" xmlns:wp="http://schemas.openxmlformats.org/drawingml/2006/wordprocessingDrawing" xmlns:w10="urn:schemas-microsoft-com:office:word" xmlns:w="http://schemas.openxmlformats.org/wordprocessingml/2006/main" xmlns:w14="http://schemas.microsoft.com/office/word/2010/wordml" xmlns:w15="http://schemas.microsoft.com/office/word/2012/wordml" xmlns:w16cex="http://schemas.microsoft.com/office/word/2018/wordml/cex" xmlns:w16cid="http://schemas.microsoft.com/office/word/2016/wordml/cid" xmlns:w16="http://schemas.microsoft.com/office/word/2018/wordml" xmlns:w16se="http://schemas.microsoft.com/office/word/2015/wordml/symex" xmlns:wpg="http://schemas.microsoft.com/office/word/2010/wordprocessingGroup" xmlns:wpi="http://schemas.microsoft.com/office/word/2010/wordprocessingInk" xmlns:wne="http://schemas.microsoft.com/office/word/2006/wordml" xmlns:wps="http://schemas.microsoft.com/office/word/2010/wordprocessingShape" mc:Ignorable="w14 w15 w16se w16cid w16 w16cex wp14">
   <w:abstractNum w:abstractNumId="0" w15:restartNumberingAfterBreak="0">
     <w:nsid w:val="FFFFFFFB"/>
     <w:multiLevelType w:val="multilevel"/>
@@ -9513,93 +9774,30 @@
   </w:num>
   <w:num w:numId="24">
     <w:abstractNumId w:val="4"/>
-    <w:lvlOverride w:ilvl="0"/>
-    <w:lvlOverride w:ilvl="1"/>
-    <w:lvlOverride w:ilvl="2"/>
-    <w:lvlOverride w:ilvl="3"/>
-    <w:lvlOverride w:ilvl="4"/>
-    <w:lvlOverride w:ilvl="5"/>
-    <w:lvlOverride w:ilvl="6"/>
-    <w:lvlOverride w:ilvl="7"/>
-    <w:lvlOverride w:ilvl="8"/>
   </w:num>
   <w:num w:numId="25">
     <w:abstractNumId w:val="15"/>
-    <w:lvlOverride w:ilvl="0"/>
-    <w:lvlOverride w:ilvl="1"/>
-    <w:lvlOverride w:ilvl="2"/>
-    <w:lvlOverride w:ilvl="3"/>
-    <w:lvlOverride w:ilvl="4"/>
-    <w:lvlOverride w:ilvl="5"/>
-    <w:lvlOverride w:ilvl="6"/>
-    <w:lvlOverride w:ilvl="7"/>
-    <w:lvlOverride w:ilvl="8"/>
   </w:num>
   <w:num w:numId="26">
     <w:abstractNumId w:val="11"/>
-    <w:lvlOverride w:ilvl="0"/>
-    <w:lvlOverride w:ilvl="1"/>
-    <w:lvlOverride w:ilvl="2"/>
-    <w:lvlOverride w:ilvl="3"/>
-    <w:lvlOverride w:ilvl="4"/>
-    <w:lvlOverride w:ilvl="5"/>
-    <w:lvlOverride w:ilvl="6"/>
-    <w:lvlOverride w:ilvl="7"/>
-    <w:lvlOverride w:ilvl="8"/>
   </w:num>
   <w:num w:numId="27">
     <w:abstractNumId w:val="18"/>
-    <w:lvlOverride w:ilvl="0"/>
-    <w:lvlOverride w:ilvl="1"/>
-    <w:lvlOverride w:ilvl="2"/>
-    <w:lvlOverride w:ilvl="3"/>
-    <w:lvlOverride w:ilvl="4"/>
-    <w:lvlOverride w:ilvl="5"/>
-    <w:lvlOverride w:ilvl="6"/>
-    <w:lvlOverride w:ilvl="7"/>
-    <w:lvlOverride w:ilvl="8"/>
   </w:num>
   <w:num w:numId="28">
     <w:abstractNumId w:val="2"/>
-    <w:lvlOverride w:ilvl="0"/>
-    <w:lvlOverride w:ilvl="1"/>
-    <w:lvlOverride w:ilvl="2"/>
-    <w:lvlOverride w:ilvl="3"/>
-    <w:lvlOverride w:ilvl="4"/>
-    <w:lvlOverride w:ilvl="5"/>
-    <w:lvlOverride w:ilvl="6"/>
-    <w:lvlOverride w:ilvl="7"/>
-    <w:lvlOverride w:ilvl="8"/>
   </w:num>
   <w:num w:numId="29">
     <w:abstractNumId w:val="17"/>
-    <w:lvlOverride w:ilvl="0"/>
-    <w:lvlOverride w:ilvl="1"/>
-    <w:lvlOverride w:ilvl="2"/>
-    <w:lvlOverride w:ilvl="3"/>
-    <w:lvlOverride w:ilvl="4"/>
-    <w:lvlOverride w:ilvl="5"/>
-    <w:lvlOverride w:ilvl="6"/>
-    <w:lvlOverride w:ilvl="7"/>
-    <w:lvlOverride w:ilvl="8"/>
   </w:num>
   <w:num w:numId="30">
     <w:abstractNumId w:val="10"/>
-    <w:lvlOverride w:ilvl="0"/>
-    <w:lvlOverride w:ilvl="1"/>
-    <w:lvlOverride w:ilvl="2"/>
-    <w:lvlOverride w:ilvl="3"/>
-    <w:lvlOverride w:ilvl="4"/>
-    <w:lvlOverride w:ilvl="5"/>
-    <w:lvlOverride w:ilvl="6"/>
-    <w:lvlOverride w:ilvl="7"/>
-    <w:lvlOverride w:ilvl="8"/>
   </w:num>
 </w:numbering>
 </file>
 
 <file path=word/styles.xml><?xml version="1.0" encoding="utf-8"?>
-<w:styles xmlns:mc="http://schemas.openxmlformats.org/markup-compatibility/2006" xmlns:r="http://schemas.openxmlformats.org/officeDocument/2006/relationships" xmlns:w="http://schemas.openxmlformats.org/wordprocessingml/2006/main" xmlns:w14="http://schemas.microsoft.com/office/word/2010/wordml" xmlns:w15="http://schemas.microsoft.com/office/word/2012/wordml" xmlns:w16cid="http://schemas.microsoft.com/office/word/2016/wordml/cid" xmlns:w16se="http://schemas.microsoft.com/office/word/2015/wordml/symex" mc:Ignorable="w14 w15 w16se w16cid">
+<w:styles xmlns:mc="http://schemas.openxmlformats.org/markup-compatibility/2006" xmlns:r="http://schemas.openxmlformats.org/officeDocument/2006/relationships" xmlns:w="http://schemas.openxmlformats.org/wordprocessingml/2006/main" xmlns:w14="http://schemas.microsoft.com/office/word/2010/wordml" xmlns:w15="http://schemas.microsoft.com/office/word/2012/wordml" xmlns:w16cex="http://schemas.microsoft.com/office/word/2018/wordml/cex" xmlns:w16cid="http://schemas.microsoft.com/office/word/2016/wordml/cid" xmlns:w16="http://schemas.microsoft.com/office/word/2018/wordml" xmlns:w16se="http://schemas.microsoft.com/office/word/2015/wordml/symex" mc:Ignorable="w14 w15 w16se w16cid w16 w16cex">
   <w:docDefaults>
     <w:rPrDefault>
       <w:rPr>
@@ -9609,7 +9807,7 @@
     </w:rPrDefault>
     <w:pPrDefault/>
   </w:docDefaults>
-  <w:latentStyles w:defLockedState="0" w:defUIPriority="99" w:defSemiHidden="0" w:defUnhideWhenUsed="0" w:defQFormat="0" w:count="377">
+  <w:latentStyles w:defLockedState="0" w:defUIPriority="99" w:defSemiHidden="0" w:defUnhideWhenUsed="0" w:defQFormat="0" w:count="376">
     <w:lsdException w:name="Normal" w:uiPriority="0" w:qFormat="1"/>
     <w:lsdException w:name="heading 1" w:uiPriority="0" w:qFormat="1"/>
     <w:lsdException w:name="heading 2" w:semiHidden="1" w:uiPriority="0" w:unhideWhenUsed="1" w:qFormat="1"/>
@@ -9715,6 +9913,7 @@
     <w:lsdException w:name="HTML Sample" w:semiHidden="1" w:unhideWhenUsed="1"/>
     <w:lsdException w:name="HTML Typewriter" w:semiHidden="1" w:unhideWhenUsed="1"/>
     <w:lsdException w:name="HTML Variable" w:semiHidden="1" w:unhideWhenUsed="1"/>
+    <w:lsdException w:name="Normal Table" w:semiHidden="1" w:unhideWhenUsed="1"/>
     <w:lsdException w:name="annotation subject" w:semiHidden="1" w:unhideWhenUsed="1"/>
     <w:lsdException w:name="No List" w:semiHidden="1" w:unhideWhenUsed="1"/>
     <w:lsdException w:name="Outline List 1" w:semiHidden="1" w:unhideWhenUsed="1"/>
@@ -9761,8 +9960,10 @@
     <w:lsdException w:name="Table Subtle 2" w:semiHidden="1" w:unhideWhenUsed="1"/>
     <w:lsdException w:name="Table Web 1" w:semiHidden="1" w:unhideWhenUsed="1"/>
     <w:lsdException w:name="Table Web 2" w:semiHidden="1" w:unhideWhenUsed="1"/>
+    <w:lsdException w:name="Table Web 3" w:semiHidden="1" w:unhideWhenUsed="1"/>
     <w:lsdException w:name="Balloon Text" w:semiHidden="1" w:unhideWhenUsed="1"/>
     <w:lsdException w:name="Table Grid" w:uiPriority="59"/>
+    <w:lsdException w:name="Table Theme" w:semiHidden="1" w:unhideWhenUsed="1"/>
     <w:lsdException w:name="Placeholder Text" w:semiHidden="1"/>
     <w:lsdException w:name="No Spacing" w:uiPriority="1" w:qFormat="1"/>
     <w:lsdException w:name="Light Shading" w:uiPriority="60"/>
@@ -9983,7 +10184,6 @@
     <w:lsdException w:name="Hashtag" w:semiHidden="1" w:unhideWhenUsed="1"/>
     <w:lsdException w:name="Unresolved Mention" w:semiHidden="1" w:unhideWhenUsed="1"/>
     <w:lsdException w:name="Smart Link" w:semiHidden="1" w:unhideWhenUsed="1"/>
-    <w:lsdException w:name="Smart Link Error" w:semiHidden="1" w:unhideWhenUsed="1"/>
   </w:latentStyles>
   <w:style w:type="paragraph" w:default="1" w:styleId="Standard">
     <w:name w:val="Normal"/>
@@ -10799,6 +10999,21 @@
 </file>
 
 <file path=customXml/item1.xml><?xml version="1.0" encoding="utf-8"?>
+<?mso-contentType ?>
+<FormTemplates xmlns="http://schemas.microsoft.com/sharepoint/v3/contenttype/forms">
+  <Display>DocumentLibraryForm</Display>
+  <Edit>DocumentLibraryForm</Edit>
+  <New>DocumentLibraryForm</New>
+</FormTemplates>
+</file>
+
+<file path=customXml/item2.xml><?xml version="1.0" encoding="utf-8"?>
+<p:properties xmlns:p="http://schemas.microsoft.com/office/2006/metadata/properties" xmlns:xsi="http://www.w3.org/2001/XMLSchema-instance" xmlns:pc="http://schemas.microsoft.com/office/infopath/2007/PartnerControls">
+  <documentManagement/>
+</p:properties>
+</file>
+
+<file path=customXml/item3.xml><?xml version="1.0" encoding="utf-8"?>
 <ct:contentTypeSchema xmlns:ct="http://schemas.microsoft.com/office/2006/metadata/contentType" xmlns:ma="http://schemas.microsoft.com/office/2006/metadata/properties/metaAttributes" ct:_="" ma:_="" ma:contentTypeName="Dokument" ma:contentTypeID="0x0101000C0DF292CBD37A45BDB92E0A283F8FF9" ma:contentTypeVersion="10" ma:contentTypeDescription="Ein neues Dokument erstellen." ma:contentTypeScope="" ma:versionID="16d96a7330c3dd068266531104c3f3c4">
   <xsd:schema xmlns:xsd="http://www.w3.org/2001/XMLSchema" xmlns:xs="http://www.w3.org/2001/XMLSchema" xmlns:p="http://schemas.microsoft.com/office/2006/metadata/properties" xmlns:ns3="c2d3d569-9e62-4598-a009-022054453c0b" targetNamespace="http://schemas.microsoft.com/office/2006/metadata/properties" ma:root="true" ma:fieldsID="2eed2521d16c83da7b4205d464b9305e" ns3:_="">
     <xsd:import namespace="c2d3d569-9e62-4598-a009-022054453c0b"/>
@@ -10982,26 +11197,28 @@
 </ct:contentTypeSchema>
 </file>
 
-<file path=customXml/item2.xml><?xml version="1.0" encoding="utf-8"?>
-<p:properties xmlns:p="http://schemas.microsoft.com/office/2006/metadata/properties" xmlns:xsi="http://www.w3.org/2001/XMLSchema-instance" xmlns:pc="http://schemas.microsoft.com/office/infopath/2007/PartnerControls">
-  <documentManagement/>
-</p:properties>
-</file>
-
-<file path=customXml/item3.xml><?xml version="1.0" encoding="utf-8"?>
-<?mso-contentType ?>
-<FormTemplates xmlns="http://schemas.microsoft.com/sharepoint/v3/contenttype/forms">
-  <Display>DocumentLibraryForm</Display>
-  <Edit>DocumentLibraryForm</Edit>
-  <New>DocumentLibraryForm</New>
-</FormTemplates>
-</file>
-
 <file path=customXml/item4.xml><?xml version="1.0" encoding="utf-8"?>
 <b:Sources xmlns:b="http://schemas.openxmlformats.org/officeDocument/2006/bibliography" xmlns="http://schemas.openxmlformats.org/officeDocument/2006/bibliography" SelectedStyle="\APASixthEditionOfficeOnline.xsl" StyleName="APA" Version="6"/>
 </file>
 
 <file path=customXml/itemProps1.xml><?xml version="1.0" encoding="utf-8"?>
+<ds:datastoreItem xmlns:ds="http://schemas.openxmlformats.org/officeDocument/2006/customXml" ds:itemID="{66B5B8A6-4FDC-4409-B937-DAC8639DC73D}">
+  <ds:schemaRefs>
+    <ds:schemaRef ds:uri="http://schemas.microsoft.com/sharepoint/v3/contenttype/forms"/>
+  </ds:schemaRefs>
+</ds:datastoreItem>
+</file>
+
+<file path=customXml/itemProps2.xml><?xml version="1.0" encoding="utf-8"?>
+<ds:datastoreItem xmlns:ds="http://schemas.openxmlformats.org/officeDocument/2006/customXml" ds:itemID="{C79D5C0A-1C3B-45F1-A995-E25345956A55}">
+  <ds:schemaRefs>
+    <ds:schemaRef ds:uri="http://schemas.microsoft.com/office/2006/metadata/properties"/>
+    <ds:schemaRef ds:uri="http://schemas.microsoft.com/office/infopath/2007/PartnerControls"/>
+  </ds:schemaRefs>
+</ds:datastoreItem>
+</file>
+
+<file path=customXml/itemProps3.xml><?xml version="1.0" encoding="utf-8"?>
 <ds:datastoreItem xmlns:ds="http://schemas.openxmlformats.org/officeDocument/2006/customXml" ds:itemID="{490036C9-1C4D-4C24-9A9D-4B855A86CFCC}">
   <ds:schemaRefs>
     <ds:schemaRef ds:uri="http://schemas.microsoft.com/office/2006/metadata/contentType"/>
@@ -11019,25 +11236,8 @@
 </ds:datastoreItem>
 </file>
 
-<file path=customXml/itemProps2.xml><?xml version="1.0" encoding="utf-8"?>
-<ds:datastoreItem xmlns:ds="http://schemas.openxmlformats.org/officeDocument/2006/customXml" ds:itemID="{C79D5C0A-1C3B-45F1-A995-E25345956A55}">
-  <ds:schemaRefs>
-    <ds:schemaRef ds:uri="http://schemas.microsoft.com/office/2006/metadata/properties"/>
-    <ds:schemaRef ds:uri="http://schemas.microsoft.com/office/infopath/2007/PartnerControls"/>
-  </ds:schemaRefs>
-</ds:datastoreItem>
-</file>
-
-<file path=customXml/itemProps3.xml><?xml version="1.0" encoding="utf-8"?>
-<ds:datastoreItem xmlns:ds="http://schemas.openxmlformats.org/officeDocument/2006/customXml" ds:itemID="{66B5B8A6-4FDC-4409-B937-DAC8639DC73D}">
-  <ds:schemaRefs>
-    <ds:schemaRef ds:uri="http://schemas.microsoft.com/sharepoint/v3/contenttype/forms"/>
-  </ds:schemaRefs>
-</ds:datastoreItem>
-</file>
-
 <file path=customXml/itemProps4.xml><?xml version="1.0" encoding="utf-8"?>
-<ds:datastoreItem xmlns:ds="http://schemas.openxmlformats.org/officeDocument/2006/customXml" ds:itemID="{E39B47EB-DC3D-4615-A69F-D5474F7D8565}">
+<ds:datastoreItem xmlns:ds="http://schemas.openxmlformats.org/officeDocument/2006/customXml" ds:itemID="{395D5DB5-4A1E-4421-8319-CC3D17D49847}">
   <ds:schemaRefs>
     <ds:schemaRef ds:uri="http://schemas.openxmlformats.org/officeDocument/2006/bibliography"/>
   </ds:schemaRefs>

</xml_diff>